<commit_message>
Ma vision ressemble pas mal à ça.
Reste à intégrer avec vos parties respectives pour éviter les
répétitions et ajouter ce qu'il manque.
</commit_message>
<xml_diff>
--- a/Rapport/tex/Remi/Vision.docx
+++ b/Rapport/tex/Remi/Vision.docx
@@ -29,6 +29,7 @@
       <w:r>
         <w:t xml:space="preserve">application </w:t>
       </w:r>
+      <w:proofErr w:type="spellStart"/>
       <w:r>
         <w:t>Simula</w:t>
       </w:r>
@@ -38,6 +39,7 @@
       <w:r>
         <w:t>HEURE</w:t>
       </w:r>
+      <w:proofErr w:type="spellEnd"/>
       <w:r>
         <w:t>, commandité par le réseau de transport de la capitale de la ville de Québec (RTC)</w:t>
       </w:r>
@@ -88,7 +90,15 @@
         <w:t>En plus de permettre l’optimisation et l’amélioration du RTC pour ses clients, l’application permet à n’importe quel réseau de transport de simuler le développement de son réseau. En milieu urbain où la densité de population ne cesse de croitre, les réseaux de transport en commun sont vitaux au bon fonctionnement du système de transport dans son ensemble. C</w:t>
       </w:r>
       <w:r>
-        <w:t>ette croissance démographique entraîne de façon naturelle le développement des réseaux de transport partout à travers le monde, ce qui offre un marché vaste et en pleine croissance à l’application SimulatHEURE.</w:t>
+        <w:t xml:space="preserve">ette croissance démographique entraîne de façon naturelle le développement des réseaux de transport partout à travers le monde, ce qui offre un marché vaste et en pleine croissance à l’application </w:t>
+      </w:r>
+      <w:proofErr w:type="spellStart"/>
+      <w:r>
+        <w:t>SimulatHEURE</w:t>
+      </w:r>
+      <w:proofErr w:type="spellEnd"/>
+      <w:r>
+        <w:t>.</w:t>
       </w:r>
     </w:p>
     <w:p>
@@ -113,7 +123,13 @@
         <w:t xml:space="preserve">Les réseaux de transport en commun se complexifient de plus en plus, ce qui rend difficile leur gestion ainsi que l’analyse de leur efficacité. Il peut être difficile de déterminer les améliorations et les correctifs à apporter, entrainant des coûts </w:t>
       </w:r>
       <w:r>
-        <w:t xml:space="preserve">sans preuves convaincantes du succès de ses modifications. </w:t>
+        <w:t>sans preu</w:t>
+      </w:r>
+      <w:r>
+        <w:t>ves convaincantes du succès de c</w:t>
+      </w:r>
+      <w:r>
+        <w:t xml:space="preserve">es modifications. </w:t>
       </w:r>
     </w:p>
     <w:tbl>
@@ -196,7 +212,10 @@
               <w:jc w:val="both"/>
             </w:pPr>
             <w:r>
-              <w:t>Création d’un modèle de réseau de transport réaliste et fonctionnel</w:t>
+              <w:t xml:space="preserve">Création d’un modèle de réseau de transport réaliste et </w:t>
+            </w:r>
+            <w:r>
+              <w:t>simulable</w:t>
             </w:r>
           </w:p>
         </w:tc>
@@ -221,6 +240,9 @@
             <w:pPr>
               <w:jc w:val="both"/>
             </w:pPr>
+            <w:r>
+              <w:t>Difficulté, complexité et temps nécessaire à l’analyse d’un réseau de transport sur le terrain</w:t>
+            </w:r>
           </w:p>
         </w:tc>
       </w:tr>
@@ -259,6 +281,9 @@
             <w:pPr>
               <w:jc w:val="both"/>
             </w:pPr>
+            <w:r>
+              <w:t>Identifier les modifications qui seront bénéfiques au réseau de transport</w:t>
+            </w:r>
           </w:p>
         </w:tc>
       </w:tr>
@@ -300,6 +325,9 @@
             <w:pPr>
               <w:jc w:val="both"/>
             </w:pPr>
+            <w:r>
+              <w:t>Comparer objectivement et rapidement les différentes configurations possibles d’un réseau</w:t>
+            </w:r>
           </w:p>
         </w:tc>
       </w:tr>
@@ -313,19 +341,7 @@
               <w:jc w:val="both"/>
             </w:pPr>
             <w:r>
-              <w:t>Monitorer de façon visue</w:t>
-            </w:r>
-            <w:r>
-              <w:t>l</w:t>
-            </w:r>
-            <w:r>
-              <w:t>l</w:t>
-            </w:r>
-            <w:r>
-              <w:t>e</w:t>
-            </w:r>
-            <w:r>
-              <w:t xml:space="preserve"> l’état de réseau lors d’une simulation</w:t>
+              <w:t>Offrir une interface utilisateur simple et rapide</w:t>
             </w:r>
           </w:p>
         </w:tc>
@@ -350,44 +366,9 @@
             <w:pPr>
               <w:jc w:val="both"/>
             </w:pPr>
-          </w:p>
-        </w:tc>
-      </w:tr>
-      <w:tr>
-        <w:tc>
-          <w:tcPr>
-            <w:tcW w:w="3116" w:type="dxa"/>
-          </w:tcPr>
-          <w:p>
-            <w:pPr>
-              <w:jc w:val="both"/>
-            </w:pPr>
-            <w:r>
-              <w:t>Offrir une interface utilisateur simple et rapide</w:t>
-            </w:r>
-          </w:p>
-        </w:tc>
-        <w:tc>
-          <w:tcPr>
-            <w:tcW w:w="3117" w:type="dxa"/>
-          </w:tcPr>
-          <w:p>
-            <w:pPr>
-              <w:jc w:val="both"/>
-            </w:pPr>
-            <w:r>
-              <w:t>Moyenne</w:t>
-            </w:r>
-          </w:p>
-        </w:tc>
-        <w:tc>
-          <w:tcPr>
-            <w:tcW w:w="3117" w:type="dxa"/>
-          </w:tcPr>
-          <w:p>
-            <w:pPr>
-              <w:jc w:val="both"/>
-            </w:pPr>
+            <w:r>
+              <w:t>Rendre accessible à n’importe quel utilisateur la prise en charge du logiciel et de ses fonctionnalités</w:t>
+            </w:r>
           </w:p>
         </w:tc>
       </w:tr>
@@ -408,7 +389,7 @@
         <w:rPr>
           <w:b/>
         </w:rPr>
-        <w:t>Fonctionalités</w:t>
+        <w:t>Fonctionnalités</w:t>
       </w:r>
     </w:p>
     <w:p>
@@ -424,25 +405,68 @@
         </w:rPr>
         <w:t>Création et modification</w:t>
       </w:r>
-    </w:p>
-    <w:p>
-      <w:r>
-        <w:t>Création d’un réseau de transport en commun composé de passagers, stations, segments, véhicules et c</w:t>
-      </w:r>
-      <w:bookmarkStart w:id="0" w:name="_GoBack"/>
-      <w:bookmarkEnd w:id="0"/>
-      <w:r>
-        <w:t>ircuits.</w:t>
-      </w:r>
-    </w:p>
-    <w:p>
-      <w:r>
-        <w:t>Éléments du réseau tous paramétrables</w:t>
-      </w:r>
-    </w:p>
-    <w:p>
-      <w:r>
-        <w:t>Interface graphique avec interface clavier/souris, permettant la création de réseau avec coordonées géographique sur une carte et la simulation.</w:t>
+      <w:r>
+        <w:rPr>
+          <w:u w:val="single"/>
+        </w:rPr>
+        <w:t xml:space="preserve"> d’un modèle de réseau de transport en commun</w:t>
+      </w:r>
+    </w:p>
+    <w:p>
+      <w:pPr>
+        <w:pStyle w:val="ListParagraph"/>
+        <w:numPr>
+          <w:ilvl w:val="0"/>
+          <w:numId w:val="1"/>
+        </w:numPr>
+      </w:pPr>
+      <w:r>
+        <w:t>Création d’un réseau de transport en commun composé de passagers, stations, segments, véhicules et circuits.</w:t>
+      </w:r>
+    </w:p>
+    <w:p>
+      <w:pPr>
+        <w:pStyle w:val="ListParagraph"/>
+        <w:numPr>
+          <w:ilvl w:val="0"/>
+          <w:numId w:val="1"/>
+        </w:numPr>
+      </w:pPr>
+      <w:r>
+        <w:t>Éléments du réseau</w:t>
+      </w:r>
+      <w:r>
+        <w:t xml:space="preserve"> paramétrables</w:t>
+      </w:r>
+    </w:p>
+    <w:p>
+      <w:pPr>
+        <w:pStyle w:val="ListParagraph"/>
+        <w:numPr>
+          <w:ilvl w:val="0"/>
+          <w:numId w:val="1"/>
+        </w:numPr>
+      </w:pPr>
+      <w:r>
+        <w:t xml:space="preserve">Interface graphique avec interface clavier/souris, permettant la création de réseau avec </w:t>
+      </w:r>
+      <w:r>
+        <w:t>coordonnées</w:t>
+      </w:r>
+      <w:r>
+        <w:t xml:space="preserve"> géographique sur une carte et la simulation.</w:t>
+      </w:r>
+    </w:p>
+    <w:p>
+      <w:pPr>
+        <w:pStyle w:val="ListParagraph"/>
+        <w:numPr>
+          <w:ilvl w:val="0"/>
+          <w:numId w:val="1"/>
+        </w:numPr>
+      </w:pPr>
+      <w:r>
+        <w:t>Sauvegarde et chargement d’un réseau simulé</w:t>
       </w:r>
     </w:p>
     <w:p>
@@ -457,26 +481,56 @@
         </w:rPr>
         <w:t>Simulation</w:t>
       </w:r>
-    </w:p>
-    <w:p>
-      <w:r>
-        <w:lastRenderedPageBreak/>
-        <w:t xml:space="preserve"> Affichage graphique du réseau et de ses composantes lors d’une simulation</w:t>
-      </w:r>
-    </w:p>
-    <w:p>
-      <w:r>
-        <w:t>Contrôle de la simulation (Play, pause, ralentir, accélérer, sauvegarder, charger)</w:t>
-      </w:r>
-    </w:p>
-    <w:p>
-      <w:pPr>
+      <w:r>
         <w:rPr>
           <w:u w:val="single"/>
         </w:rPr>
-      </w:pPr>
-      <w:r>
-        <w:t>Affichage de statistiques sur le temps minimum, moyen et maximum d’un trajet donné.</w:t>
+        <w:t xml:space="preserve"> du modèle</w:t>
+      </w:r>
+    </w:p>
+    <w:p>
+      <w:pPr>
+        <w:pStyle w:val="ListParagraph"/>
+        <w:numPr>
+          <w:ilvl w:val="0"/>
+          <w:numId w:val="2"/>
+        </w:numPr>
+      </w:pPr>
+      <w:r>
+        <w:lastRenderedPageBreak/>
+        <w:t>Affichage graphique du réseau et de ses composantes lors d’une simulation</w:t>
+      </w:r>
+    </w:p>
+    <w:p>
+      <w:pPr>
+        <w:pStyle w:val="ListParagraph"/>
+        <w:numPr>
+          <w:ilvl w:val="0"/>
+          <w:numId w:val="2"/>
+        </w:numPr>
+      </w:pPr>
+      <w:r>
+        <w:t>Contrôle de la simulation (Play, pause, ralentir, accélérer, sauvegarder, charger)</w:t>
+      </w:r>
+    </w:p>
+    <w:p>
+      <w:pPr>
+        <w:pStyle w:val="ListParagraph"/>
+        <w:numPr>
+          <w:ilvl w:val="0"/>
+          <w:numId w:val="2"/>
+        </w:numPr>
+        <w:rPr>
+          <w:u w:val="single"/>
+        </w:rPr>
+      </w:pPr>
+      <w:r>
+        <w:t>Affichage de statistiques sur le temps minimum, moyen et m</w:t>
+      </w:r>
+      <w:bookmarkStart w:id="0" w:name="_GoBack"/>
+      <w:bookmarkEnd w:id="0"/>
+      <w:r>
+        <w:t>aximum d’un trajet donné.</w:t>
       </w:r>
       <w:r>
         <w:rPr>
@@ -559,6 +613,243 @@
     </w:sectPr>
   </w:body>
 </w:document>
+</file>
+
+<file path=word/numbering.xml><?xml version="1.0" encoding="utf-8"?>
+<w:numbering xmlns:wpc="http://schemas.microsoft.com/office/word/2010/wordprocessingCanvas" xmlns:mc="http://schemas.openxmlformats.org/markup-compatibility/2006" xmlns:o="urn:schemas-microsoft-com:office:office" xmlns:r="http://schemas.openxmlformats.org/officeDocument/2006/relationships" xmlns:m="http://schemas.openxmlformats.org/officeDocument/2006/math" xmlns:v="urn:schemas-microsoft-com:vml" xmlns:wp14="http://schemas.microsoft.com/office/word/2010/wordprocessingDrawing" xmlns:wp="http://schemas.openxmlformats.org/drawingml/2006/wordprocessingDrawing" xmlns:w10="urn:schemas-microsoft-com:office:word" xmlns:w="http://schemas.openxmlformats.org/wordprocessingml/2006/main" xmlns:w14="http://schemas.microsoft.com/office/word/2010/wordml" xmlns:w15="http://schemas.microsoft.com/office/word/2012/wordml" xmlns:wpg="http://schemas.microsoft.com/office/word/2010/wordprocessingGroup" xmlns:wpi="http://schemas.microsoft.com/office/word/2010/wordprocessingInk" xmlns:wne="http://schemas.microsoft.com/office/word/2006/wordml" xmlns:wps="http://schemas.microsoft.com/office/word/2010/wordprocessingShape" mc:Ignorable="w14 w15 wp14">
+  <w:abstractNum w:abstractNumId="0" w15:restartNumberingAfterBreak="0">
+    <w:nsid w:val="030B6AC8"/>
+    <w:multiLevelType w:val="hybridMultilevel"/>
+    <w:tmpl w:val="6CD0CEFE"/>
+    <w:lvl w:ilvl="0" w:tplc="10090001">
+      <w:start w:val="1"/>
+      <w:numFmt w:val="bullet"/>
+      <w:lvlText w:val=""/>
+      <w:lvlJc w:val="left"/>
+      <w:pPr>
+        <w:ind w:left="720" w:hanging="360"/>
+      </w:pPr>
+      <w:rPr>
+        <w:rFonts w:ascii="Symbol" w:hAnsi="Symbol" w:hint="default"/>
+      </w:rPr>
+    </w:lvl>
+    <w:lvl w:ilvl="1" w:tplc="10090003" w:tentative="1">
+      <w:start w:val="1"/>
+      <w:numFmt w:val="bullet"/>
+      <w:lvlText w:val="o"/>
+      <w:lvlJc w:val="left"/>
+      <w:pPr>
+        <w:ind w:left="1440" w:hanging="360"/>
+      </w:pPr>
+      <w:rPr>
+        <w:rFonts w:ascii="Courier New" w:hAnsi="Courier New" w:cs="Courier New" w:hint="default"/>
+      </w:rPr>
+    </w:lvl>
+    <w:lvl w:ilvl="2" w:tplc="10090005" w:tentative="1">
+      <w:start w:val="1"/>
+      <w:numFmt w:val="bullet"/>
+      <w:lvlText w:val=""/>
+      <w:lvlJc w:val="left"/>
+      <w:pPr>
+        <w:ind w:left="2160" w:hanging="360"/>
+      </w:pPr>
+      <w:rPr>
+        <w:rFonts w:ascii="Wingdings" w:hAnsi="Wingdings" w:hint="default"/>
+      </w:rPr>
+    </w:lvl>
+    <w:lvl w:ilvl="3" w:tplc="10090001" w:tentative="1">
+      <w:start w:val="1"/>
+      <w:numFmt w:val="bullet"/>
+      <w:lvlText w:val=""/>
+      <w:lvlJc w:val="left"/>
+      <w:pPr>
+        <w:ind w:left="2880" w:hanging="360"/>
+      </w:pPr>
+      <w:rPr>
+        <w:rFonts w:ascii="Symbol" w:hAnsi="Symbol" w:hint="default"/>
+      </w:rPr>
+    </w:lvl>
+    <w:lvl w:ilvl="4" w:tplc="10090003" w:tentative="1">
+      <w:start w:val="1"/>
+      <w:numFmt w:val="bullet"/>
+      <w:lvlText w:val="o"/>
+      <w:lvlJc w:val="left"/>
+      <w:pPr>
+        <w:ind w:left="3600" w:hanging="360"/>
+      </w:pPr>
+      <w:rPr>
+        <w:rFonts w:ascii="Courier New" w:hAnsi="Courier New" w:cs="Courier New" w:hint="default"/>
+      </w:rPr>
+    </w:lvl>
+    <w:lvl w:ilvl="5" w:tplc="10090005" w:tentative="1">
+      <w:start w:val="1"/>
+      <w:numFmt w:val="bullet"/>
+      <w:lvlText w:val=""/>
+      <w:lvlJc w:val="left"/>
+      <w:pPr>
+        <w:ind w:left="4320" w:hanging="360"/>
+      </w:pPr>
+      <w:rPr>
+        <w:rFonts w:ascii="Wingdings" w:hAnsi="Wingdings" w:hint="default"/>
+      </w:rPr>
+    </w:lvl>
+    <w:lvl w:ilvl="6" w:tplc="10090001" w:tentative="1">
+      <w:start w:val="1"/>
+      <w:numFmt w:val="bullet"/>
+      <w:lvlText w:val=""/>
+      <w:lvlJc w:val="left"/>
+      <w:pPr>
+        <w:ind w:left="5040" w:hanging="360"/>
+      </w:pPr>
+      <w:rPr>
+        <w:rFonts w:ascii="Symbol" w:hAnsi="Symbol" w:hint="default"/>
+      </w:rPr>
+    </w:lvl>
+    <w:lvl w:ilvl="7" w:tplc="10090003" w:tentative="1">
+      <w:start w:val="1"/>
+      <w:numFmt w:val="bullet"/>
+      <w:lvlText w:val="o"/>
+      <w:lvlJc w:val="left"/>
+      <w:pPr>
+        <w:ind w:left="5760" w:hanging="360"/>
+      </w:pPr>
+      <w:rPr>
+        <w:rFonts w:ascii="Courier New" w:hAnsi="Courier New" w:cs="Courier New" w:hint="default"/>
+      </w:rPr>
+    </w:lvl>
+    <w:lvl w:ilvl="8" w:tplc="10090005" w:tentative="1">
+      <w:start w:val="1"/>
+      <w:numFmt w:val="bullet"/>
+      <w:lvlText w:val=""/>
+      <w:lvlJc w:val="left"/>
+      <w:pPr>
+        <w:ind w:left="6480" w:hanging="360"/>
+      </w:pPr>
+      <w:rPr>
+        <w:rFonts w:ascii="Wingdings" w:hAnsi="Wingdings" w:hint="default"/>
+      </w:rPr>
+    </w:lvl>
+  </w:abstractNum>
+  <w:abstractNum w:abstractNumId="1" w15:restartNumberingAfterBreak="0">
+    <w:nsid w:val="706066CE"/>
+    <w:multiLevelType w:val="hybridMultilevel"/>
+    <w:tmpl w:val="918C15A8"/>
+    <w:lvl w:ilvl="0" w:tplc="10090001">
+      <w:start w:val="1"/>
+      <w:numFmt w:val="bullet"/>
+      <w:lvlText w:val=""/>
+      <w:lvlJc w:val="left"/>
+      <w:pPr>
+        <w:ind w:left="720" w:hanging="360"/>
+      </w:pPr>
+      <w:rPr>
+        <w:rFonts w:ascii="Symbol" w:hAnsi="Symbol" w:hint="default"/>
+      </w:rPr>
+    </w:lvl>
+    <w:lvl w:ilvl="1" w:tplc="10090003" w:tentative="1">
+      <w:start w:val="1"/>
+      <w:numFmt w:val="bullet"/>
+      <w:lvlText w:val="o"/>
+      <w:lvlJc w:val="left"/>
+      <w:pPr>
+        <w:ind w:left="1440" w:hanging="360"/>
+      </w:pPr>
+      <w:rPr>
+        <w:rFonts w:ascii="Courier New" w:hAnsi="Courier New" w:cs="Courier New" w:hint="default"/>
+      </w:rPr>
+    </w:lvl>
+    <w:lvl w:ilvl="2" w:tplc="10090005" w:tentative="1">
+      <w:start w:val="1"/>
+      <w:numFmt w:val="bullet"/>
+      <w:lvlText w:val=""/>
+      <w:lvlJc w:val="left"/>
+      <w:pPr>
+        <w:ind w:left="2160" w:hanging="360"/>
+      </w:pPr>
+      <w:rPr>
+        <w:rFonts w:ascii="Wingdings" w:hAnsi="Wingdings" w:hint="default"/>
+      </w:rPr>
+    </w:lvl>
+    <w:lvl w:ilvl="3" w:tplc="10090001" w:tentative="1">
+      <w:start w:val="1"/>
+      <w:numFmt w:val="bullet"/>
+      <w:lvlText w:val=""/>
+      <w:lvlJc w:val="left"/>
+      <w:pPr>
+        <w:ind w:left="2880" w:hanging="360"/>
+      </w:pPr>
+      <w:rPr>
+        <w:rFonts w:ascii="Symbol" w:hAnsi="Symbol" w:hint="default"/>
+      </w:rPr>
+    </w:lvl>
+    <w:lvl w:ilvl="4" w:tplc="10090003" w:tentative="1">
+      <w:start w:val="1"/>
+      <w:numFmt w:val="bullet"/>
+      <w:lvlText w:val="o"/>
+      <w:lvlJc w:val="left"/>
+      <w:pPr>
+        <w:ind w:left="3600" w:hanging="360"/>
+      </w:pPr>
+      <w:rPr>
+        <w:rFonts w:ascii="Courier New" w:hAnsi="Courier New" w:cs="Courier New" w:hint="default"/>
+      </w:rPr>
+    </w:lvl>
+    <w:lvl w:ilvl="5" w:tplc="10090005" w:tentative="1">
+      <w:start w:val="1"/>
+      <w:numFmt w:val="bullet"/>
+      <w:lvlText w:val=""/>
+      <w:lvlJc w:val="left"/>
+      <w:pPr>
+        <w:ind w:left="4320" w:hanging="360"/>
+      </w:pPr>
+      <w:rPr>
+        <w:rFonts w:ascii="Wingdings" w:hAnsi="Wingdings" w:hint="default"/>
+      </w:rPr>
+    </w:lvl>
+    <w:lvl w:ilvl="6" w:tplc="10090001" w:tentative="1">
+      <w:start w:val="1"/>
+      <w:numFmt w:val="bullet"/>
+      <w:lvlText w:val=""/>
+      <w:lvlJc w:val="left"/>
+      <w:pPr>
+        <w:ind w:left="5040" w:hanging="360"/>
+      </w:pPr>
+      <w:rPr>
+        <w:rFonts w:ascii="Symbol" w:hAnsi="Symbol" w:hint="default"/>
+      </w:rPr>
+    </w:lvl>
+    <w:lvl w:ilvl="7" w:tplc="10090003" w:tentative="1">
+      <w:start w:val="1"/>
+      <w:numFmt w:val="bullet"/>
+      <w:lvlText w:val="o"/>
+      <w:lvlJc w:val="left"/>
+      <w:pPr>
+        <w:ind w:left="5760" w:hanging="360"/>
+      </w:pPr>
+      <w:rPr>
+        <w:rFonts w:ascii="Courier New" w:hAnsi="Courier New" w:cs="Courier New" w:hint="default"/>
+      </w:rPr>
+    </w:lvl>
+    <w:lvl w:ilvl="8" w:tplc="10090005" w:tentative="1">
+      <w:start w:val="1"/>
+      <w:numFmt w:val="bullet"/>
+      <w:lvlText w:val=""/>
+      <w:lvlJc w:val="left"/>
+      <w:pPr>
+        <w:ind w:left="6480" w:hanging="360"/>
+      </w:pPr>
+      <w:rPr>
+        <w:rFonts w:ascii="Wingdings" w:hAnsi="Wingdings" w:hint="default"/>
+      </w:rPr>
+    </w:lvl>
+  </w:abstractNum>
+  <w:num w:numId="1">
+    <w:abstractNumId w:val="0"/>
+  </w:num>
+  <w:num w:numId="2">
+    <w:abstractNumId w:val="1"/>
+  </w:num>
+</w:numbering>
 </file>
 
 <file path=word/styles.xml><?xml version="1.0" encoding="utf-8"?>
@@ -1001,6 +1292,17 @@
       </w:tblBorders>
     </w:tblPr>
   </w:style>
+  <w:style w:type="paragraph" w:styleId="ListParagraph">
+    <w:name w:val="List Paragraph"/>
+    <w:basedOn w:val="Normal"/>
+    <w:uiPriority w:val="34"/>
+    <w:qFormat/>
+    <w:rsid w:val="00601411"/>
+    <w:pPr>
+      <w:ind w:left="720"/>
+      <w:contextualSpacing/>
+    </w:pPr>
+  </w:style>
 </w:styles>
 </file>
 

</xml_diff>